<commit_message>
updated final assignment for intro to programming
</commit_message>
<xml_diff>
--- a/word/intro-to-programming.docx
+++ b/word/intro-to-programming.docx
@@ -1516,7 +1516,7 @@
               <w:jc w:val="left"/>
             </w:pPr>
             <w:r>
-              <w:t xml:space="preserve">Dec 19</w:t>
+              <w:t xml:space="preserve">Dec 14</w:t>
             </w:r>
           </w:p>
         </w:tc>
@@ -1632,7 +1632,13 @@
         <w:pStyle w:val="FirstParagraph"/>
       </w:pPr>
       <w:r>
-        <w:t xml:space="preserve">Everyone’s lowest grade will be thrown out (so your lab score will be the average of your 9 highest lab grades).</w:t>
+        <w:t xml:space="preserve">Everyone’s lowest grade will be thrown out (so your lab score will be the</w:t>
+      </w:r>
+      <w:r>
+        <w:t xml:space="preserve"> </w:t>
+      </w:r>
+      <w:r>
+        <w:t xml:space="preserve">average of your 9 highest lab grades).</w:t>
       </w:r>
     </w:p>
     <w:p>
@@ -1650,25 +1656,55 @@
         <w:pStyle w:val="FirstParagraph"/>
       </w:pPr>
       <w:r>
-        <w:t xml:space="preserve">For the midterm, you will choose to write a program to solve 1 of 3 problems. Each problem will require demonstration</w:t>
-      </w:r>
-      <w:r>
-        <w:t xml:space="preserve"> </w:t>
-      </w:r>
-      <w:r>
-        <w:t xml:space="preserve">of all of the concepts covered so far in the course, as well as a demonstration of the computer</w:t>
-      </w:r>
-      <w:r>
-        <w:t xml:space="preserve"> </w:t>
-      </w:r>
-      <w:r>
-        <w:t xml:space="preserve">science problem solving approaches that we have been studying and practicing. The exam problems</w:t>
-      </w:r>
-      <w:r>
-        <w:t xml:space="preserve"> </w:t>
-      </w:r>
-      <w:r>
-        <w:t xml:space="preserve">will be similar to the lab exercises.</w:t>
+        <w:t xml:space="preserve">The midterm will consist of 5</w:t>
+      </w:r>
+      <w:r>
+        <w:t xml:space="preserve"> </w:t>
+      </w:r>
+      <w:r>
+        <w:t xml:space="preserve">“</w:t>
+      </w:r>
+      <w:r>
+        <w:t xml:space="preserve">short answer</w:t>
+      </w:r>
+      <w:r>
+        <w:t xml:space="preserve">”</w:t>
+      </w:r>
+      <w:r>
+        <w:t xml:space="preserve"> </w:t>
+      </w:r>
+      <w:r>
+        <w:t xml:space="preserve">styled problems where you write</w:t>
+      </w:r>
+      <w:r>
+        <w:t xml:space="preserve"> </w:t>
+      </w:r>
+      <w:r>
+        <w:t xml:space="preserve">a function for each prompt to solve a specific problem. The short answer prompts</w:t>
+      </w:r>
+      <w:r>
+        <w:t xml:space="preserve"> </w:t>
+      </w:r>
+      <w:r>
+        <w:t xml:space="preserve">will be very similar to the textbook exercises from</w:t>
+      </w:r>
+      <w:r>
+        <w:t xml:space="preserve"> </w:t>
+      </w:r>
+      <w:r>
+        <w:rPr>
+          <w:i/>
+        </w:rPr>
+        <w:t xml:space="preserve">Think JS</w:t>
+      </w:r>
+      <w:r>
+        <w:t xml:space="preserve">. This section</w:t>
+      </w:r>
+      <w:r>
+        <w:t xml:space="preserve"> </w:t>
+      </w:r>
+      <w:r>
+        <w:t xml:space="preserve">is worth 10 points.</w:t>
       </w:r>
     </w:p>
     <w:p>
@@ -1676,7 +1712,129 @@
         <w:pStyle w:val="BodyText"/>
       </w:pPr>
       <w:r>
-        <w:t xml:space="preserve">Computer program scoring guide:</w:t>
+        <w:t xml:space="preserve">Part 2 of the exam will require writing a longer program that consists of several</w:t>
+      </w:r>
+      <w:r>
+        <w:t xml:space="preserve"> </w:t>
+      </w:r>
+      <w:r>
+        <w:t xml:space="preserve">functions. Students will choose to answer 1 of 3 possible problems. The</w:t>
+      </w:r>
+      <w:r>
+        <w:t xml:space="preserve"> </w:t>
+      </w:r>
+      <w:r>
+        <w:t xml:space="preserve">program should demonstrate the students ability to break down a problem and</w:t>
+      </w:r>
+      <w:r>
+        <w:t xml:space="preserve"> </w:t>
+      </w:r>
+      <w:r>
+        <w:t xml:space="preserve">write a working computer program that provides a solution.</w:t>
+      </w:r>
+    </w:p>
+    <w:p>
+      <w:pPr>
+        <w:pStyle w:val="Heading2"/>
+      </w:pPr>
+      <w:bookmarkStart w:id="32" w:name="final-project-25"/>
+      <w:r>
+        <w:t xml:space="preserve">Final project (25%)</w:t>
+      </w:r>
+      <w:bookmarkEnd w:id="32"/>
+    </w:p>
+    <w:p>
+      <w:pPr>
+        <w:pStyle w:val="FirstParagraph"/>
+      </w:pPr>
+      <w:r>
+        <w:t xml:space="preserve">For the final project you will work in a team of 2-3 people to create your own</w:t>
+      </w:r>
+      <w:r>
+        <w:t xml:space="preserve"> </w:t>
+      </w:r>
+      <w:r>
+        <w:t xml:space="preserve">data analysis and visualization of the data available for the New York City</w:t>
+      </w:r>
+      <w:r>
+        <w:t xml:space="preserve"> </w:t>
+      </w:r>
+      <w:r>
+        <w:t xml:space="preserve">(NYC) school system.</w:t>
+      </w:r>
+    </w:p>
+    <w:p>
+      <w:pPr>
+        <w:pStyle w:val="BodyText"/>
+      </w:pPr>
+      <w:r>
+        <w:t xml:space="preserve">NYC publishes a wealth of information regarding their schools on the schools</w:t>
+      </w:r>
+      <w:r>
+        <w:t xml:space="preserve"> </w:t>
+      </w:r>
+      <w:r>
+        <w:t xml:space="preserve">website and the open data portal. Data includes student demographic and</w:t>
+      </w:r>
+      <w:r>
+        <w:t xml:space="preserve"> </w:t>
+      </w:r>
+      <w:r>
+        <w:t xml:space="preserve">geographic information, test results, attendance, survey data, building and</w:t>
+      </w:r>
+      <w:r>
+        <w:t xml:space="preserve"> </w:t>
+      </w:r>
+      <w:r>
+        <w:t xml:space="preserve">physical information, employee data, and more.</w:t>
+      </w:r>
+    </w:p>
+    <w:p>
+      <w:pPr>
+        <w:pStyle w:val="BodyText"/>
+      </w:pPr>
+      <w:r>
+        <w:t xml:space="preserve">Your team must decide what interesting insights this data might afford, and then</w:t>
+      </w:r>
+      <w:r>
+        <w:t xml:space="preserve"> </w:t>
+      </w:r>
+      <w:r>
+        <w:t xml:space="preserve">present your results through a series of tables and graphs.</w:t>
+      </w:r>
+    </w:p>
+    <w:p>
+      <w:pPr>
+        <w:pStyle w:val="BodyText"/>
+      </w:pPr>
+      <w:r>
+        <w:t xml:space="preserve">To submit your work, please copy the link to your repl and the names of each</w:t>
+      </w:r>
+      <w:r>
+        <w:t xml:space="preserve"> </w:t>
+      </w:r>
+      <w:r>
+        <w:t xml:space="preserve">team member. Your team only needs to submit their work one time.</w:t>
+      </w:r>
+    </w:p>
+    <w:p>
+      <w:pPr>
+        <w:pStyle w:val="BodyText"/>
+      </w:pPr>
+      <w:r>
+        <w:t xml:space="preserve">You can work from the data sets that we have been using, however you may</w:t>
+      </w:r>
+      <w:r>
+        <w:t xml:space="preserve"> </w:t>
+      </w:r>
+      <w:r>
+        <w:t xml:space="preserve">want to incorporate new data that you gather directly. You can explore the</w:t>
+      </w:r>
+      <w:r>
+        <w:t xml:space="preserve"> </w:t>
+      </w:r>
+      <w:r>
+        <w:t xml:space="preserve">data released at:</w:t>
       </w:r>
     </w:p>
     <w:p>
@@ -1687,24 +1845,14 @@
           <w:ilvl w:val="0"/>
         </w:numPr>
       </w:pPr>
-      <w:r>
-        <w:rPr>
-          <w:i/>
-        </w:rPr>
-        <w:t xml:space="preserve">5 points,</w:t>
-      </w:r>
-      <w:r>
-        <w:t xml:space="preserve"> </w:t>
-      </w:r>
-      <w:r>
-        <w:rPr>
-          <w:b/>
-        </w:rPr>
-        <w:t xml:space="preserve">solution</w:t>
-      </w:r>
-      <w:r>
-        <w:t xml:space="preserve">: How well and correctly does the code solve the given problem?</w:t>
-      </w:r>
+      <w:hyperlink r:id="rId33">
+        <w:r>
+          <w:rPr>
+            <w:rStyle w:val="Hyperlink"/>
+          </w:rPr>
+          <w:t xml:space="preserve">NYC DOE Test Results</w:t>
+        </w:r>
+      </w:hyperlink>
     </w:p>
     <w:p>
       <w:pPr>
@@ -1714,48 +1862,14 @@
           <w:ilvl w:val="0"/>
         </w:numPr>
       </w:pPr>
-      <w:r>
-        <w:rPr>
-          <w:i/>
-        </w:rPr>
-        <w:t xml:space="preserve">5 points,</w:t>
-      </w:r>
-      <w:r>
-        <w:t xml:space="preserve"> </w:t>
-      </w:r>
-      <w:r>
-        <w:rPr>
-          <w:b/>
-        </w:rPr>
-        <w:t xml:space="preserve">elegance</w:t>
-      </w:r>
-      <w:r>
-        <w:t xml:space="preserve">: Does the program make efficient use of programming concepts?</w:t>
-      </w:r>
-      <w:r>
-        <w:t xml:space="preserve"> </w:t>
-      </w:r>
-      <w:r>
-        <w:t xml:space="preserve">Are variables and functions used to create</w:t>
-      </w:r>
-      <w:r>
-        <w:t xml:space="preserve"> </w:t>
-      </w:r>
-      <w:r>
-        <w:rPr>
-          <w:i/>
-        </w:rPr>
-        <w:t xml:space="preserve">abstractions</w:t>
-      </w:r>
-      <w:r>
-        <w:t xml:space="preserve">?</w:t>
-      </w:r>
-      <w:r>
-        <w:t xml:space="preserve"> </w:t>
-      </w:r>
-      <w:r>
-        <w:t xml:space="preserve">Are the algorithms clear, straightforward, and concise?</w:t>
-      </w:r>
+      <w:hyperlink r:id="rId34">
+        <w:r>
+          <w:rPr>
+            <w:rStyle w:val="Hyperlink"/>
+          </w:rPr>
+          <w:t xml:space="preserve">NYC Open Data</w:t>
+        </w:r>
+      </w:hyperlink>
     </w:p>
     <w:p>
       <w:pPr>
@@ -1765,75 +1879,297 @@
           <w:ilvl w:val="0"/>
         </w:numPr>
       </w:pPr>
-      <w:r>
-        <w:rPr>
-          <w:i/>
-        </w:rPr>
-        <w:t xml:space="preserve">5 points,</w:t>
-      </w:r>
-      <w:r>
-        <w:t xml:space="preserve"> </w:t>
-      </w:r>
+      <w:hyperlink r:id="rId35">
+        <w:r>
+          <w:rPr>
+            <w:rStyle w:val="Hyperlink"/>
+          </w:rPr>
+          <w:t xml:space="preserve">New York State Education Data Portal</w:t>
+        </w:r>
+      </w:hyperlink>
+    </w:p>
+    <w:p>
+      <w:pPr>
+        <w:pStyle w:val="FirstParagraph"/>
+      </w:pPr>
+      <w:r>
+        <w:t xml:space="preserve">Of course, you may incorporate other data sets as you see fit.</w:t>
+      </w:r>
+    </w:p>
+    <w:p>
+      <w:pPr>
+        <w:pStyle w:val="BodyText"/>
+      </w:pPr>
+      <w:r>
+        <w:t xml:space="preserve">The final solution will be scored using the following guide:</w:t>
+      </w:r>
+    </w:p>
+    <w:p>
+      <w:pPr>
+        <w:pStyle w:val="BodyText"/>
+      </w:pPr>
       <w:r>
         <w:rPr>
           <w:b/>
         </w:rPr>
-        <w:t xml:space="preserve">robustness</w:t>
-      </w:r>
-      <w:r>
-        <w:t xml:space="preserve">: Does the program handle different conditions/states? Would it be easy to adapt if the specification changed?</w:t>
-      </w:r>
-    </w:p>
-    <w:p>
-      <w:pPr>
-        <w:pStyle w:val="Compact"/>
-        <w:numPr>
-          <w:numId w:val="1007"/>
-          <w:ilvl w:val="0"/>
-        </w:numPr>
-      </w:pPr>
-      <w:r>
-        <w:rPr>
-          <w:i/>
-        </w:rPr>
-        <w:t xml:space="preserve">5 points,</w:t>
-      </w:r>
-      <w:r>
-        <w:t xml:space="preserve"> </w:t>
-      </w:r>
+        <w:t xml:space="preserve">Solution (7 points)</w:t>
+      </w:r>
+    </w:p>
+    <w:p>
+      <w:pPr>
+        <w:pStyle w:val="BodyText"/>
+      </w:pPr>
+      <w:r>
+        <w:t xml:space="preserve">How well does the program written solve the problem? Does the project seriously</w:t>
+      </w:r>
+      <w:r>
+        <w:t xml:space="preserve"> </w:t>
+      </w:r>
+      <w:r>
+        <w:t xml:space="preserve">engage with the data? Does it use computer analysis to provide interesting</w:t>
+      </w:r>
+      <w:r>
+        <w:t xml:space="preserve"> </w:t>
+      </w:r>
+      <w:r>
+        <w:t xml:space="preserve">insights? Is the data presented in a meaningful and usable way?</w:t>
+      </w:r>
+    </w:p>
+    <w:p>
+      <w:pPr>
+        <w:pStyle w:val="BodyText"/>
+      </w:pPr>
+      <w:r>
+        <w:t xml:space="preserve">Your team’s ability to design a solution to the problem is evaluated by this measure.</w:t>
+      </w:r>
+    </w:p>
+    <w:p>
+      <w:pPr>
+        <w:pStyle w:val="BodyText"/>
+      </w:pPr>
       <w:r>
         <w:rPr>
           <w:b/>
         </w:rPr>
-        <w:t xml:space="preserve">style</w:t>
-      </w:r>
-      <w:r>
-        <w:t xml:space="preserve">: Is the code properly formatted? Do variable and function names follow our conventions? Is it written so that it can be easily read by a human?</w:t>
+        <w:t xml:space="preserve">Elegance &amp; Robustness (8 points)</w:t>
+      </w:r>
+    </w:p>
+    <w:p>
+      <w:pPr>
+        <w:pStyle w:val="BodyText"/>
+      </w:pPr>
+      <w:r>
+        <w:t xml:space="preserve">This area evaluates the quality of the computer code produced by the team. An</w:t>
+      </w:r>
+      <w:r>
+        <w:t xml:space="preserve"> </w:t>
+      </w:r>
+      <w:r>
+        <w:t xml:space="preserve">elegant program provides a parsimonious solution that is both efficient and</w:t>
+      </w:r>
+      <w:r>
+        <w:t xml:space="preserve"> </w:t>
+      </w:r>
+      <w:r>
+        <w:t xml:space="preserve">clear. A robust program is flexible and able to change. In the case of data</w:t>
+      </w:r>
+      <w:r>
+        <w:t xml:space="preserve"> </w:t>
+      </w:r>
+      <w:r>
+        <w:t xml:space="preserve">analysis, it would be easy to modify if the input data changed or the output</w:t>
+      </w:r>
+      <w:r>
+        <w:t xml:space="preserve"> </w:t>
+      </w:r>
+      <w:r>
+        <w:t xml:space="preserve">requirements are updated. It wouldn’t</w:t>
+      </w:r>
+      <w:r>
+        <w:t xml:space="preserve"> </w:t>
+      </w:r>
+      <w:r>
+        <w:t xml:space="preserve">“</w:t>
+      </w:r>
+      <w:r>
+        <w:t xml:space="preserve">break</w:t>
+      </w:r>
+      <w:r>
+        <w:t xml:space="preserve">”</w:t>
+      </w:r>
+      <w:r>
+        <w:t xml:space="preserve"> </w:t>
+      </w:r>
+      <w:r>
+        <w:t xml:space="preserve">if it encountered unexpected data,</w:t>
+      </w:r>
+      <w:r>
+        <w:t xml:space="preserve"> </w:t>
+      </w:r>
+      <w:r>
+        <w:t xml:space="preserve">and would continue to operate even if the amount of data were increased</w:t>
+      </w:r>
+      <w:r>
+        <w:t xml:space="preserve"> </w:t>
+      </w:r>
+      <w:r>
+        <w:t xml:space="preserve">dramatically. Often, both elegance and robustness are achieved through</w:t>
+      </w:r>
+      <w:r>
+        <w:t xml:space="preserve"> </w:t>
+      </w:r>
+      <w:r>
+        <w:t xml:space="preserve">refactoring: the process of reflecting on code and revising it after an initial</w:t>
+      </w:r>
+      <w:r>
+        <w:t xml:space="preserve"> </w:t>
+      </w:r>
+      <w:r>
+        <w:t xml:space="preserve">working solution is achieved.</w:t>
+      </w:r>
+    </w:p>
+    <w:p>
+      <w:pPr>
+        <w:pStyle w:val="BodyText"/>
+      </w:pPr>
+      <w:r>
+        <w:rPr>
+          <w:b/>
+        </w:rPr>
+        <w:t xml:space="preserve">Risk Taking (5 points)</w:t>
+      </w:r>
+    </w:p>
+    <w:p>
+      <w:pPr>
+        <w:pStyle w:val="BodyText"/>
+      </w:pPr>
+      <w:r>
+        <w:t xml:space="preserve">Learning should be an adventure. One of the most exciting things about writing</w:t>
+      </w:r>
+      <w:r>
+        <w:t xml:space="preserve"> </w:t>
+      </w:r>
+      <w:r>
+        <w:t xml:space="preserve">software is the sense of new possibilities and discovery. The</w:t>
+      </w:r>
+      <w:r>
+        <w:t xml:space="preserve"> </w:t>
+      </w:r>
+      <w:r>
+        <w:t xml:space="preserve">“</w:t>
+      </w:r>
+      <w:r>
+        <w:t xml:space="preserve">risk taking</w:t>
+      </w:r>
+      <w:r>
+        <w:t xml:space="preserve">”</w:t>
+      </w:r>
+      <w:r>
+        <w:t xml:space="preserve"> </w:t>
+      </w:r>
+      <w:r>
+        <w:t xml:space="preserve">aspect of your team’s grade will reflect the chances that you take with your</w:t>
+      </w:r>
+      <w:r>
+        <w:t xml:space="preserve"> </w:t>
+      </w:r>
+      <w:r>
+        <w:t xml:space="preserve">project. Even if your solution isn’t quite what you hoped for, or your code</w:t>
+      </w:r>
+      <w:r>
+        <w:t xml:space="preserve"> </w:t>
+      </w:r>
+      <w:r>
+        <w:t xml:space="preserve">isn’t as elegant as you’d like, it’s important that you take chances and try new</w:t>
+      </w:r>
+      <w:r>
+        <w:t xml:space="preserve"> </w:t>
+      </w:r>
+      <w:r>
+        <w:t xml:space="preserve">things. To do well in this section, you might want to shoot for an ambitious, or</w:t>
+      </w:r>
+      <w:r>
+        <w:t xml:space="preserve"> </w:t>
+      </w:r>
+      <w:r>
+        <w:t xml:space="preserve">complex analysis; or integrate some Javascript analysis that hasn’t been</w:t>
+      </w:r>
+      <w:r>
+        <w:t xml:space="preserve"> </w:t>
+      </w:r>
+      <w:r>
+        <w:t xml:space="preserve">explicitly covered in the course.</w:t>
+      </w:r>
+    </w:p>
+    <w:p>
+      <w:pPr>
+        <w:pStyle w:val="BodyText"/>
+      </w:pPr>
+      <w:r>
+        <w:rPr>
+          <w:b/>
+        </w:rPr>
+        <w:t xml:space="preserve">Code Style (5 points)</w:t>
+      </w:r>
+    </w:p>
+    <w:p>
+      <w:pPr>
+        <w:pStyle w:val="BodyText"/>
+      </w:pPr>
+      <w:r>
+        <w:t xml:space="preserve">Your code should be well formatted and easy to read. Your functions and</w:t>
+      </w:r>
+      <w:r>
+        <w:t xml:space="preserve"> </w:t>
+      </w:r>
+      <w:r>
+        <w:t xml:space="preserve">variables (aka</w:t>
+      </w:r>
+      <w:r>
+        <w:t xml:space="preserve"> </w:t>
+      </w:r>
+      <w:r>
+        <w:t xml:space="preserve">“</w:t>
+      </w:r>
+      <w:r>
+        <w:t xml:space="preserve">identifiers</w:t>
+      </w:r>
+      <w:r>
+        <w:t xml:space="preserve">”</w:t>
+      </w:r>
+      <w:r>
+        <w:t xml:space="preserve">) should have clear, meaningful names. Comments</w:t>
+      </w:r>
+      <w:r>
+        <w:t xml:space="preserve"> </w:t>
+      </w:r>
+      <w:r>
+        <w:t xml:space="preserve">should be used sparingly, but appropriately to guide the human reader through</w:t>
+      </w:r>
+      <w:r>
+        <w:t xml:space="preserve"> </w:t>
+      </w:r>
+      <w:r>
+        <w:t xml:space="preserve">your code.</w:t>
+      </w:r>
+    </w:p>
+    <w:p>
+      <w:pPr>
+        <w:pStyle w:val="BodyText"/>
+      </w:pPr>
+      <w:r>
+        <w:t xml:space="preserve">All project members will receive the same grade.</w:t>
       </w:r>
     </w:p>
     <w:p>
       <w:pPr>
         <w:pStyle w:val="Heading2"/>
       </w:pPr>
-      <w:bookmarkStart w:id="32" w:name="final-project-25"/>
-      <w:r>
-        <w:t xml:space="preserve">Final project (25%)</w:t>
-      </w:r>
-      <w:bookmarkEnd w:id="32"/>
-    </w:p>
-    <w:p>
-      <w:pPr>
-        <w:pStyle w:val="FirstParagraph"/>
-      </w:pPr>
-      <w:r>
-        <w:t xml:space="preserve">Students will work in teams of 2 or 3 to develop a final, group project. The project will be of the students</w:t>
-      </w:r>
-      <w:r>
-        <w:t xml:space="preserve"> </w:t>
-      </w:r>
-      <w:r>
-        <w:t xml:space="preserve">own design, but it will involve:</w:t>
-      </w:r>
+      <w:bookmarkStart w:id="36" w:name="javascript-documentation-and-references"/>
+      <w:r>
+        <w:t xml:space="preserve">Javascript Documentation and References</w:t>
+      </w:r>
+      <w:bookmarkEnd w:id="36"/>
     </w:p>
     <w:p>
       <w:pPr>
@@ -1843,61 +2179,7 @@
           <w:ilvl w:val="0"/>
         </w:numPr>
       </w:pPr>
-      <w:r>
-        <w:t xml:space="preserve">accessing a data set (such as real-time data feed)</w:t>
-      </w:r>
-    </w:p>
-    <w:p>
-      <w:pPr>
-        <w:pStyle w:val="Compact"/>
-        <w:numPr>
-          <w:numId w:val="1008"/>
-          <w:ilvl w:val="0"/>
-        </w:numPr>
-      </w:pPr>
-      <w:r>
-        <w:t xml:space="preserve">analyzing the data</w:t>
-      </w:r>
-    </w:p>
-    <w:p>
-      <w:pPr>
-        <w:pStyle w:val="Compact"/>
-        <w:numPr>
-          <w:numId w:val="1008"/>
-          <w:ilvl w:val="0"/>
-        </w:numPr>
-      </w:pPr>
-      <w:r>
-        <w:t xml:space="preserve">displaying results using text and graphical displays</w:t>
-      </w:r>
-    </w:p>
-    <w:p>
-      <w:pPr>
-        <w:pStyle w:val="FirstParagraph"/>
-      </w:pPr>
-      <w:r>
-        <w:t xml:space="preserve">The computer program scoring guide from the midterm will be used for the final project as well. All project members will receive the same grade.</w:t>
-      </w:r>
-    </w:p>
-    <w:p>
-      <w:pPr>
-        <w:pStyle w:val="Heading2"/>
-      </w:pPr>
-      <w:bookmarkStart w:id="33" w:name="javascript-documentation-and-references"/>
-      <w:r>
-        <w:t xml:space="preserve">Javascript Documentation and References</w:t>
-      </w:r>
-      <w:bookmarkEnd w:id="33"/>
-    </w:p>
-    <w:p>
-      <w:pPr>
-        <w:pStyle w:val="Compact"/>
-        <w:numPr>
-          <w:numId w:val="1009"/>
-          <w:ilvl w:val="0"/>
-        </w:numPr>
-      </w:pPr>
-      <w:hyperlink r:id="rId34">
+      <w:hyperlink r:id="rId37">
         <w:r>
           <w:rPr>
             <w:rStyle w:val="Hyperlink"/>
@@ -1910,11 +2192,11 @@
       <w:pPr>
         <w:pStyle w:val="Compact"/>
         <w:numPr>
-          <w:numId w:val="1009"/>
+          <w:numId w:val="1008"/>
           <w:ilvl w:val="0"/>
         </w:numPr>
       </w:pPr>
-      <w:hyperlink r:id="rId35">
+      <w:hyperlink r:id="rId38">
         <w:r>
           <w:rPr>
             <w:rStyle w:val="Hyperlink"/>
@@ -1927,11 +2209,11 @@
       <w:pPr>
         <w:pStyle w:val="Compact"/>
         <w:numPr>
-          <w:numId w:val="1009"/>
+          <w:numId w:val="1008"/>
           <w:ilvl w:val="0"/>
         </w:numPr>
       </w:pPr>
-      <w:hyperlink r:id="rId36">
+      <w:hyperlink r:id="rId39">
         <w:r>
           <w:rPr>
             <w:rStyle w:val="Hyperlink"/>
@@ -1944,11 +2226,11 @@
       <w:pPr>
         <w:pStyle w:val="Compact"/>
         <w:numPr>
-          <w:numId w:val="1009"/>
+          <w:numId w:val="1008"/>
           <w:ilvl w:val="0"/>
         </w:numPr>
       </w:pPr>
-      <w:hyperlink r:id="rId37">
+      <w:hyperlink r:id="rId40">
         <w:r>
           <w:rPr>
             <w:rStyle w:val="Hyperlink"/>
@@ -1961,21 +2243,21 @@
       <w:pPr>
         <w:pStyle w:val="Heading2"/>
       </w:pPr>
-      <w:bookmarkStart w:id="38" w:name="books-tutorials"/>
+      <w:bookmarkStart w:id="41" w:name="books-tutorials"/>
       <w:r>
         <w:t xml:space="preserve">Books &amp; Tutorials</w:t>
       </w:r>
-      <w:bookmarkEnd w:id="38"/>
+      <w:bookmarkEnd w:id="41"/>
     </w:p>
     <w:p>
       <w:pPr>
         <w:pStyle w:val="Compact"/>
         <w:numPr>
-          <w:numId w:val="1010"/>
+          <w:numId w:val="1009"/>
           <w:ilvl w:val="0"/>
         </w:numPr>
       </w:pPr>
-      <w:hyperlink r:id="rId39">
+      <w:hyperlink r:id="rId42">
         <w:r>
           <w:rPr>
             <w:rStyle w:val="Hyperlink"/>
@@ -1988,11 +2270,11 @@
       <w:pPr>
         <w:pStyle w:val="Compact"/>
         <w:numPr>
-          <w:numId w:val="1010"/>
+          <w:numId w:val="1009"/>
           <w:ilvl w:val="0"/>
         </w:numPr>
       </w:pPr>
-      <w:hyperlink r:id="rId40">
+      <w:hyperlink r:id="rId43">
         <w:r>
           <w:rPr>
             <w:rStyle w:val="Hyperlink"/>
@@ -2005,11 +2287,11 @@
       <w:pPr>
         <w:pStyle w:val="Compact"/>
         <w:numPr>
-          <w:numId w:val="1010"/>
+          <w:numId w:val="1009"/>
           <w:ilvl w:val="0"/>
         </w:numPr>
       </w:pPr>
-      <w:hyperlink r:id="rId41">
+      <w:hyperlink r:id="rId44">
         <w:r>
           <w:rPr>
             <w:rStyle w:val="Hyperlink"/>
@@ -2022,11 +2304,11 @@
       <w:pPr>
         <w:pStyle w:val="Compact"/>
         <w:numPr>
-          <w:numId w:val="1010"/>
+          <w:numId w:val="1009"/>
           <w:ilvl w:val="0"/>
         </w:numPr>
       </w:pPr>
-      <w:hyperlink r:id="rId42">
+      <w:hyperlink r:id="rId45">
         <w:r>
           <w:rPr>
             <w:rStyle w:val="Hyperlink"/>
@@ -2039,11 +2321,11 @@
       <w:pPr>
         <w:pStyle w:val="Compact"/>
         <w:numPr>
-          <w:numId w:val="1010"/>
+          <w:numId w:val="1009"/>
           <w:ilvl w:val="0"/>
         </w:numPr>
       </w:pPr>
-      <w:hyperlink r:id="rId43">
+      <w:hyperlink r:id="rId46">
         <w:r>
           <w:rPr>
             <w:rStyle w:val="Hyperlink"/>
@@ -2056,11 +2338,11 @@
       <w:pPr>
         <w:pStyle w:val="Compact"/>
         <w:numPr>
-          <w:numId w:val="1010"/>
+          <w:numId w:val="1009"/>
           <w:ilvl w:val="0"/>
         </w:numPr>
       </w:pPr>
-      <w:hyperlink r:id="rId44">
+      <w:hyperlink r:id="rId47">
         <w:r>
           <w:rPr>
             <w:rStyle w:val="Hyperlink"/>
@@ -2442,9 +2724,6 @@
     <w:abstractNumId w:val="991"/>
   </w:num>
   <w:num w:numId="1009">
-    <w:abstractNumId w:val="991"/>
-  </w:num>
-  <w:num w:numId="1010">
     <w:abstractNumId w:val="991"/>
   </w:num>
 </w:numbering>

</xml_diff>

<commit_message>
updated intro to programming fall 19
</commit_message>
<xml_diff>
--- a/word/intro-to-programming.docx
+++ b/word/intro-to-programming.docx
@@ -76,7 +76,7 @@
         <w:rPr>
           <w:b/>
         </w:rPr>
-        <w:t xml:space="preserve">Computer Science 0145-602 Section 002 (online), Fall 2018</w:t>
+        <w:t xml:space="preserve">Computer Science 0145-602 Section 002 (online), Fall 2019</w:t>
       </w:r>
     </w:p>
     <w:p>
@@ -242,7 +242,7 @@
         </w:numPr>
       </w:pPr>
       <w:r>
-        <w:t xml:space="preserve">Monday 12-2pm, online</w:t>
+        <w:t xml:space="preserve">Monday 1-2pm, Alumnae Hall Room 226A (Garden City campus)</w:t>
       </w:r>
     </w:p>
     <w:p>
@@ -254,7 +254,7 @@
         </w:numPr>
       </w:pPr>
       <w:r>
-        <w:t xml:space="preserve">Wednesday 2pm-4pm, Alumnae Hall Room 226A (Garden City campus)</w:t>
+        <w:t xml:space="preserve">Wednesday 4:30-5:30pm, online</w:t>
       </w:r>
     </w:p>
     <w:p>
@@ -266,6 +266,18 @@
         </w:numPr>
       </w:pPr>
       <w:r>
+        <w:t xml:space="preserve">Thursday 2:30-4:30pm, Alumnae Hall Room 226A (Garden City campus)</w:t>
+      </w:r>
+    </w:p>
+    <w:p>
+      <w:pPr>
+        <w:pStyle w:val="Compact"/>
+        <w:numPr>
+          <w:numId w:val="1001"/>
+          <w:ilvl w:val="0"/>
+        </w:numPr>
+      </w:pPr>
+      <w:r>
         <w:rPr>
           <w:i/>
         </w:rPr>
@@ -378,43 +390,58 @@
     </w:p>
     <w:p>
       <w:pPr>
-        <w:pStyle w:val="FirstParagraph"/>
-      </w:pPr>
-      <w:r>
-        <w:t xml:space="preserve">None</w:t>
-      </w:r>
-    </w:p>
-    <w:p>
-      <w:pPr>
-        <w:pStyle w:val="Heading1"/>
-      </w:pPr>
-      <w:bookmarkStart w:id="24" w:name="required-softwareonline-accounts"/>
-      <w:r>
-        <w:t xml:space="preserve">Required Software/Online Accounts</w:t>
-      </w:r>
-      <w:bookmarkEnd w:id="24"/>
-    </w:p>
-    <w:p>
-      <w:pPr>
         <w:pStyle w:val="Compact"/>
         <w:numPr>
           <w:numId w:val="1003"/>
           <w:ilvl w:val="0"/>
         </w:numPr>
       </w:pPr>
-      <w:r>
-        <w:t xml:space="preserve">Software</w:t>
-      </w:r>
+      <w:hyperlink r:id="rId24">
+        <w:r>
+          <w:rPr>
+            <w:rStyle w:val="Hyperlink"/>
+          </w:rPr>
+          <w:t xml:space="preserve">Think Javascript</w:t>
+        </w:r>
+      </w:hyperlink>
+      <w:r>
+        <w:t xml:space="preserve"> </w:t>
+      </w:r>
+      <w:r>
+        <w:t xml:space="preserve">(free online)</w:t>
+      </w:r>
+    </w:p>
+    <w:p>
+      <w:pPr>
+        <w:pStyle w:val="Heading1"/>
+      </w:pPr>
+      <w:bookmarkStart w:id="25" w:name="required-softwareonline-accounts"/>
+      <w:r>
+        <w:t xml:space="preserve">Required Software/Online Accounts</w:t>
+      </w:r>
+      <w:bookmarkEnd w:id="25"/>
     </w:p>
     <w:p>
       <w:pPr>
         <w:pStyle w:val="Compact"/>
         <w:numPr>
           <w:numId w:val="1004"/>
+          <w:ilvl w:val="0"/>
+        </w:numPr>
+      </w:pPr>
+      <w:r>
+        <w:t xml:space="preserve">Software</w:t>
+      </w:r>
+    </w:p>
+    <w:p>
+      <w:pPr>
+        <w:pStyle w:val="Compact"/>
+        <w:numPr>
+          <w:numId w:val="1005"/>
           <w:ilvl w:val="1"/>
         </w:numPr>
       </w:pPr>
-      <w:hyperlink r:id="rId25">
+      <w:hyperlink r:id="rId26">
         <w:r>
           <w:rPr>
             <w:rStyle w:val="Hyperlink"/>
@@ -433,35 +460,35 @@
       <w:pPr>
         <w:pStyle w:val="Compact"/>
         <w:numPr>
-          <w:numId w:val="1004"/>
-          <w:ilvl w:val="1"/>
-        </w:numPr>
-      </w:pPr>
-      <w:r>
-        <w:t xml:space="preserve">Firefox or Chrome web browser</w:t>
-      </w:r>
-    </w:p>
-    <w:p>
-      <w:pPr>
-        <w:pStyle w:val="Compact"/>
-        <w:numPr>
-          <w:numId w:val="1003"/>
-          <w:ilvl w:val="0"/>
-        </w:numPr>
-      </w:pPr>
-      <w:r>
-        <w:t xml:space="preserve">Accounts</w:t>
-      </w:r>
-    </w:p>
-    <w:p>
-      <w:pPr>
-        <w:pStyle w:val="Compact"/>
-        <w:numPr>
           <w:numId w:val="1005"/>
           <w:ilvl w:val="1"/>
         </w:numPr>
       </w:pPr>
-      <w:hyperlink r:id="rId26">
+      <w:r>
+        <w:t xml:space="preserve">Firefox or Chrome web browser</w:t>
+      </w:r>
+    </w:p>
+    <w:p>
+      <w:pPr>
+        <w:pStyle w:val="Compact"/>
+        <w:numPr>
+          <w:numId w:val="1004"/>
+          <w:ilvl w:val="0"/>
+        </w:numPr>
+      </w:pPr>
+      <w:r>
+        <w:t xml:space="preserve">Accounts</w:t>
+      </w:r>
+    </w:p>
+    <w:p>
+      <w:pPr>
+        <w:pStyle w:val="Compact"/>
+        <w:numPr>
+          <w:numId w:val="1006"/>
+          <w:ilvl w:val="1"/>
+        </w:numPr>
+      </w:pPr>
+      <w:hyperlink r:id="rId27">
         <w:r>
           <w:rPr>
             <w:rStyle w:val="Hyperlink"/>
@@ -474,11 +501,11 @@
       <w:pPr>
         <w:pStyle w:val="Compact"/>
         <w:numPr>
-          <w:numId w:val="1005"/>
+          <w:numId w:val="1006"/>
           <w:ilvl w:val="1"/>
         </w:numPr>
       </w:pPr>
-      <w:hyperlink r:id="rId27">
+      <w:hyperlink r:id="rId28">
         <w:r>
           <w:rPr>
             <w:rStyle w:val="Hyperlink"/>
@@ -491,19 +518,11 @@
       <w:pPr>
         <w:pStyle w:val="Heading1"/>
       </w:pPr>
-      <w:bookmarkStart w:id="28" w:name="class-sessions"/>
+      <w:bookmarkStart w:id="29" w:name="class-sessions"/>
       <w:r>
         <w:t xml:space="preserve">Class Sessions</w:t>
       </w:r>
-      <w:bookmarkEnd w:id="28"/>
-    </w:p>
-    <w:p>
-      <w:pPr>
-        <w:pStyle w:val="FirstParagraph"/>
-      </w:pPr>
-      <w:r>
-        <w:t xml:space="preserve">https://www.lynda.com/C-tutorials/Algorithms/167922/181556-4.html</w:t>
-      </w:r>
+      <w:bookmarkEnd w:id="29"/>
     </w:p>
     <w:tbl>
       <w:tblPr>
@@ -604,18 +623,18 @@
               <w:jc w:val="left"/>
             </w:pPr>
             <w:r>
-              <w:t xml:space="preserve">Aug 27</w:t>
-            </w:r>
-          </w:p>
-        </w:tc>
-        <w:tc>
-          <w:p>
-            <w:pPr>
-              <w:pStyle w:val="Compact"/>
-              <w:jc w:val="left"/>
-            </w:pPr>
-            <w:r>
-              <w:t xml:space="preserve">Turtle: Coding and algorithms</w:t>
+              <w:t xml:space="preserve">Aug 29</w:t>
+            </w:r>
+          </w:p>
+        </w:tc>
+        <w:tc>
+          <w:p>
+            <w:pPr>
+              <w:pStyle w:val="Compact"/>
+              <w:jc w:val="left"/>
+            </w:pPr>
+            <w:r>
+              <w:t xml:space="preserve">The way of the program</w:t>
             </w:r>
           </w:p>
         </w:tc>
@@ -650,7 +669,7 @@
               <w:jc w:val="left"/>
             </w:pPr>
             <w:r>
-              <w:t xml:space="preserve">Sep 3</w:t>
+              <w:t xml:space="preserve">Sep 05</w:t>
             </w:r>
           </w:p>
         </w:tc>
@@ -696,7 +715,7 @@
               <w:jc w:val="left"/>
             </w:pPr>
             <w:r>
-              <w:t xml:space="preserve">Sep 10</w:t>
+              <w:t xml:space="preserve">Sep 12</w:t>
             </w:r>
           </w:p>
         </w:tc>
@@ -742,7 +761,7 @@
               <w:jc w:val="left"/>
             </w:pPr>
             <w:r>
-              <w:t xml:space="preserve">Sep 17</w:t>
+              <w:t xml:space="preserve">Sep 19</w:t>
             </w:r>
           </w:p>
         </w:tc>
@@ -788,7 +807,7 @@
               <w:jc w:val="left"/>
             </w:pPr>
             <w:r>
-              <w:t xml:space="preserve">Sep 24</w:t>
+              <w:t xml:space="preserve">Sep 26</w:t>
             </w:r>
           </w:p>
         </w:tc>
@@ -834,7 +853,7 @@
               <w:jc w:val="left"/>
             </w:pPr>
             <w:r>
-              <w:t xml:space="preserve">Oct 1</w:t>
+              <w:t xml:space="preserve">Oct 03</w:t>
             </w:r>
           </w:p>
         </w:tc>
@@ -889,7 +908,7 @@
               <w:jc w:val="left"/>
             </w:pPr>
             <w:r>
-              <w:t xml:space="preserve">Oct 8</w:t>
+              <w:t xml:space="preserve">Oct 10</w:t>
             </w:r>
           </w:p>
         </w:tc>
@@ -947,7 +966,7 @@
               <w:jc w:val="left"/>
             </w:pPr>
             <w:r>
-              <w:t xml:space="preserve">Oct 15</w:t>
+              <w:t xml:space="preserve">Oct 17</w:t>
             </w:r>
           </w:p>
         </w:tc>
@@ -993,7 +1012,7 @@
               <w:jc w:val="left"/>
             </w:pPr>
             <w:r>
-              <w:t xml:space="preserve">Oct 22</w:t>
+              <w:t xml:space="preserve">Oct 24</w:t>
             </w:r>
           </w:p>
         </w:tc>
@@ -1039,7 +1058,7 @@
               <w:jc w:val="left"/>
             </w:pPr>
             <w:r>
-              <w:t xml:space="preserve">Oct 29</w:t>
+              <w:t xml:space="preserve">Oct 31</w:t>
             </w:r>
           </w:p>
         </w:tc>
@@ -1085,7 +1104,7 @@
               <w:jc w:val="left"/>
             </w:pPr>
             <w:r>
-              <w:t xml:space="preserve">Nov 5</w:t>
+              <w:t xml:space="preserve">Nov 07</w:t>
             </w:r>
           </w:p>
         </w:tc>
@@ -1131,7 +1150,7 @@
               <w:jc w:val="left"/>
             </w:pPr>
             <w:r>
-              <w:t xml:space="preserve">Nov 12</w:t>
+              <w:t xml:space="preserve">Nov 14</w:t>
             </w:r>
           </w:p>
         </w:tc>
@@ -1177,18 +1196,18 @@
               <w:jc w:val="left"/>
             </w:pPr>
             <w:r>
-              <w:t xml:space="preserve">Nov 19</w:t>
-            </w:r>
-          </w:p>
-        </w:tc>
-        <w:tc>
-          <w:p>
-            <w:pPr>
-              <w:pStyle w:val="Compact"/>
-              <w:jc w:val="left"/>
-            </w:pPr>
-            <w:r>
-              <w:t xml:space="preserve">Open Data</w:t>
+              <w:t xml:space="preserve">Nov 21</w:t>
+            </w:r>
+          </w:p>
+        </w:tc>
+        <w:tc>
+          <w:p>
+            <w:pPr>
+              <w:pStyle w:val="Compact"/>
+              <w:jc w:val="left"/>
+            </w:pPr>
+            <w:r>
+              <w:t xml:space="preserve">Graphs &amp; Charts</w:t>
             </w:r>
           </w:p>
         </w:tc>
@@ -1223,18 +1242,18 @@
               <w:jc w:val="left"/>
             </w:pPr>
             <w:r>
-              <w:t xml:space="preserve">Nov 26</w:t>
-            </w:r>
-          </w:p>
-        </w:tc>
-        <w:tc>
-          <w:p>
-            <w:pPr>
-              <w:pStyle w:val="Compact"/>
-              <w:jc w:val="left"/>
-            </w:pPr>
-            <w:r>
-              <w:t xml:space="preserve">Graphs &amp; Charts</w:t>
+              <w:t xml:space="preserve">Nov 28</w:t>
+            </w:r>
+          </w:p>
+        </w:tc>
+        <w:tc>
+          <w:p>
+            <w:pPr>
+              <w:pStyle w:val="Compact"/>
+              <w:jc w:val="left"/>
+            </w:pPr>
+            <w:r>
+              <w:t xml:space="preserve">Final project design (Happy Thanksgiving)</w:t>
             </w:r>
           </w:p>
         </w:tc>
@@ -1269,7 +1288,7 @@
               <w:jc w:val="left"/>
             </w:pPr>
             <w:r>
-              <w:t xml:space="preserve">Dec 3</w:t>
+              <w:t xml:space="preserve">Dec 05</w:t>
             </w:r>
           </w:p>
         </w:tc>
@@ -1315,7 +1334,7 @@
               <w:jc w:val="left"/>
             </w:pPr>
             <w:r>
-              <w:t xml:space="preserve">Dec 10</w:t>
+              <w:t xml:space="preserve">Dec 12</w:t>
             </w:r>
           </w:p>
         </w:tc>
@@ -1347,11 +1366,11 @@
       <w:pPr>
         <w:pStyle w:val="Heading1"/>
       </w:pPr>
-      <w:bookmarkStart w:id="29" w:name="assignments-and-grading"/>
+      <w:bookmarkStart w:id="30" w:name="assignments-and-grading"/>
       <w:r>
         <w:t xml:space="preserve">Assignments and Grading</w:t>
       </w:r>
-      <w:bookmarkEnd w:id="29"/>
+      <w:bookmarkEnd w:id="30"/>
     </w:p>
     <w:tbl>
       <w:tblPr>
@@ -1526,11 +1545,11 @@
       <w:pPr>
         <w:pStyle w:val="Heading2"/>
       </w:pPr>
-      <w:bookmarkStart w:id="30" w:name="labs-50"/>
+      <w:bookmarkStart w:id="31" w:name="labs-50"/>
       <w:r>
         <w:t xml:space="preserve">Labs (50%)</w:t>
       </w:r>
-      <w:bookmarkEnd w:id="30"/>
+      <w:bookmarkEnd w:id="31"/>
     </w:p>
     <w:p>
       <w:pPr>
@@ -1550,291 +1569,6 @@
       </w:r>
       <w:r>
         <w:t xml:space="preserve">a problem. Each lab will be worth 0-5 points. Roughly:</w:t>
-      </w:r>
-    </w:p>
-    <w:p>
-      <w:pPr>
-        <w:pStyle w:val="Compact"/>
-        <w:numPr>
-          <w:numId w:val="1006"/>
-          <w:ilvl w:val="0"/>
-        </w:numPr>
-      </w:pPr>
-      <w:r>
-        <w:rPr>
-          <w:i/>
-        </w:rPr>
-        <w:t xml:space="preserve">0 points</w:t>
-      </w:r>
-      <w:r>
-        <w:t xml:space="preserve">: for not turning in any work</w:t>
-      </w:r>
-    </w:p>
-    <w:p>
-      <w:pPr>
-        <w:pStyle w:val="Compact"/>
-        <w:numPr>
-          <w:numId w:val="1006"/>
-          <w:ilvl w:val="0"/>
-        </w:numPr>
-      </w:pPr>
-      <w:r>
-        <w:rPr>
-          <w:i/>
-        </w:rPr>
-        <w:t xml:space="preserve">1-2 points</w:t>
-      </w:r>
-      <w:r>
-        <w:t xml:space="preserve">: for a basic attempt, but code isn’t working or has fundamental flaws</w:t>
-      </w:r>
-    </w:p>
-    <w:p>
-      <w:pPr>
-        <w:pStyle w:val="Compact"/>
-        <w:numPr>
-          <w:numId w:val="1006"/>
-          <w:ilvl w:val="0"/>
-        </w:numPr>
-      </w:pPr>
-      <w:r>
-        <w:rPr>
-          <w:i/>
-        </w:rPr>
-        <w:t xml:space="preserve">4-5 points</w:t>
-      </w:r>
-      <w:r>
-        <w:t xml:space="preserve"> </w:t>
-      </w:r>
-      <w:r>
-        <w:t xml:space="preserve">(mostly) solution demonstrates mastery of relevant concepts</w:t>
-      </w:r>
-    </w:p>
-    <w:p>
-      <w:pPr>
-        <w:pStyle w:val="Compact"/>
-        <w:numPr>
-          <w:numId w:val="1006"/>
-          <w:ilvl w:val="0"/>
-        </w:numPr>
-      </w:pPr>
-      <w:r>
-        <w:rPr>
-          <w:i/>
-        </w:rPr>
-        <w:t xml:space="preserve">5 points</w:t>
-      </w:r>
-      <w:r>
-        <w:t xml:space="preserve">: solution works, demonstrates mastery of concepts, and is well formatted and clearly written</w:t>
-      </w:r>
-    </w:p>
-    <w:p>
-      <w:pPr>
-        <w:pStyle w:val="FirstParagraph"/>
-      </w:pPr>
-      <w:r>
-        <w:t xml:space="preserve">Everyone’s lowest grade will be thrown out (so your lab score will be the</w:t>
-      </w:r>
-      <w:r>
-        <w:t xml:space="preserve"> </w:t>
-      </w:r>
-      <w:r>
-        <w:t xml:space="preserve">average of your 9 highest lab grades).</w:t>
-      </w:r>
-    </w:p>
-    <w:p>
-      <w:pPr>
-        <w:pStyle w:val="Heading2"/>
-      </w:pPr>
-      <w:bookmarkStart w:id="31" w:name="midterm-25"/>
-      <w:r>
-        <w:t xml:space="preserve">Midterm (25%)</w:t>
-      </w:r>
-      <w:bookmarkEnd w:id="31"/>
-    </w:p>
-    <w:p>
-      <w:pPr>
-        <w:pStyle w:val="FirstParagraph"/>
-      </w:pPr>
-      <w:r>
-        <w:t xml:space="preserve">The midterm will consist of 5</w:t>
-      </w:r>
-      <w:r>
-        <w:t xml:space="preserve"> </w:t>
-      </w:r>
-      <w:r>
-        <w:t xml:space="preserve">“</w:t>
-      </w:r>
-      <w:r>
-        <w:t xml:space="preserve">short answer</w:t>
-      </w:r>
-      <w:r>
-        <w:t xml:space="preserve">”</w:t>
-      </w:r>
-      <w:r>
-        <w:t xml:space="preserve"> </w:t>
-      </w:r>
-      <w:r>
-        <w:t xml:space="preserve">styled problems where you write</w:t>
-      </w:r>
-      <w:r>
-        <w:t xml:space="preserve"> </w:t>
-      </w:r>
-      <w:r>
-        <w:t xml:space="preserve">a function for each prompt to solve a specific problem. The short answer prompts</w:t>
-      </w:r>
-      <w:r>
-        <w:t xml:space="preserve"> </w:t>
-      </w:r>
-      <w:r>
-        <w:t xml:space="preserve">will be very similar to the textbook exercises from</w:t>
-      </w:r>
-      <w:r>
-        <w:t xml:space="preserve"> </w:t>
-      </w:r>
-      <w:r>
-        <w:rPr>
-          <w:i/>
-        </w:rPr>
-        <w:t xml:space="preserve">Think JS</w:t>
-      </w:r>
-      <w:r>
-        <w:t xml:space="preserve">. This section</w:t>
-      </w:r>
-      <w:r>
-        <w:t xml:space="preserve"> </w:t>
-      </w:r>
-      <w:r>
-        <w:t xml:space="preserve">is worth 10 points.</w:t>
-      </w:r>
-    </w:p>
-    <w:p>
-      <w:pPr>
-        <w:pStyle w:val="BodyText"/>
-      </w:pPr>
-      <w:r>
-        <w:t xml:space="preserve">Part 2 of the exam will require writing a longer program that consists of several</w:t>
-      </w:r>
-      <w:r>
-        <w:t xml:space="preserve"> </w:t>
-      </w:r>
-      <w:r>
-        <w:t xml:space="preserve">functions. Students will choose to answer 1 of 3 possible problems. The</w:t>
-      </w:r>
-      <w:r>
-        <w:t xml:space="preserve"> </w:t>
-      </w:r>
-      <w:r>
-        <w:t xml:space="preserve">program should demonstrate the students ability to break down a problem and</w:t>
-      </w:r>
-      <w:r>
-        <w:t xml:space="preserve"> </w:t>
-      </w:r>
-      <w:r>
-        <w:t xml:space="preserve">write a working computer program that provides a solution.</w:t>
-      </w:r>
-    </w:p>
-    <w:p>
-      <w:pPr>
-        <w:pStyle w:val="Heading2"/>
-      </w:pPr>
-      <w:bookmarkStart w:id="32" w:name="final-project-25"/>
-      <w:r>
-        <w:t xml:space="preserve">Final project (25%)</w:t>
-      </w:r>
-      <w:bookmarkEnd w:id="32"/>
-    </w:p>
-    <w:p>
-      <w:pPr>
-        <w:pStyle w:val="FirstParagraph"/>
-      </w:pPr>
-      <w:r>
-        <w:t xml:space="preserve">For the final project you will work in a team of 2-3 people to create your own</w:t>
-      </w:r>
-      <w:r>
-        <w:t xml:space="preserve"> </w:t>
-      </w:r>
-      <w:r>
-        <w:t xml:space="preserve">data analysis and visualization of the data available for the New York City</w:t>
-      </w:r>
-      <w:r>
-        <w:t xml:space="preserve"> </w:t>
-      </w:r>
-      <w:r>
-        <w:t xml:space="preserve">(NYC) school system.</w:t>
-      </w:r>
-    </w:p>
-    <w:p>
-      <w:pPr>
-        <w:pStyle w:val="BodyText"/>
-      </w:pPr>
-      <w:r>
-        <w:t xml:space="preserve">NYC publishes a wealth of information regarding their schools on the schools</w:t>
-      </w:r>
-      <w:r>
-        <w:t xml:space="preserve"> </w:t>
-      </w:r>
-      <w:r>
-        <w:t xml:space="preserve">website and the open data portal. Data includes student demographic and</w:t>
-      </w:r>
-      <w:r>
-        <w:t xml:space="preserve"> </w:t>
-      </w:r>
-      <w:r>
-        <w:t xml:space="preserve">geographic information, test results, attendance, survey data, building and</w:t>
-      </w:r>
-      <w:r>
-        <w:t xml:space="preserve"> </w:t>
-      </w:r>
-      <w:r>
-        <w:t xml:space="preserve">physical information, employee data, and more.</w:t>
-      </w:r>
-    </w:p>
-    <w:p>
-      <w:pPr>
-        <w:pStyle w:val="BodyText"/>
-      </w:pPr>
-      <w:r>
-        <w:t xml:space="preserve">Your team must decide what interesting insights this data might afford, and then</w:t>
-      </w:r>
-      <w:r>
-        <w:t xml:space="preserve"> </w:t>
-      </w:r>
-      <w:r>
-        <w:t xml:space="preserve">present your results through a series of tables and graphs.</w:t>
-      </w:r>
-    </w:p>
-    <w:p>
-      <w:pPr>
-        <w:pStyle w:val="BodyText"/>
-      </w:pPr>
-      <w:r>
-        <w:t xml:space="preserve">To submit your work, please copy the link to your repl and the names of each</w:t>
-      </w:r>
-      <w:r>
-        <w:t xml:space="preserve"> </w:t>
-      </w:r>
-      <w:r>
-        <w:t xml:space="preserve">team member. Your team only needs to submit their work one time.</w:t>
-      </w:r>
-    </w:p>
-    <w:p>
-      <w:pPr>
-        <w:pStyle w:val="BodyText"/>
-      </w:pPr>
-      <w:r>
-        <w:t xml:space="preserve">You can work from the data sets that we have been using, however you may</w:t>
-      </w:r>
-      <w:r>
-        <w:t xml:space="preserve"> </w:t>
-      </w:r>
-      <w:r>
-        <w:t xml:space="preserve">want to incorporate new data that you gather directly. You can explore the</w:t>
-      </w:r>
-      <w:r>
-        <w:t xml:space="preserve"> </w:t>
-      </w:r>
-      <w:r>
-        <w:t xml:space="preserve">data released at:</w:t>
       </w:r>
     </w:p>
     <w:p>
@@ -1845,14 +1579,15 @@
           <w:ilvl w:val="0"/>
         </w:numPr>
       </w:pPr>
-      <w:hyperlink r:id="rId33">
-        <w:r>
-          <w:rPr>
-            <w:rStyle w:val="Hyperlink"/>
-          </w:rPr>
-          <w:t xml:space="preserve">NYC DOE Test Results</w:t>
-        </w:r>
-      </w:hyperlink>
+      <w:r>
+        <w:rPr>
+          <w:i/>
+        </w:rPr>
+        <w:t xml:space="preserve">0 points</w:t>
+      </w:r>
+      <w:r>
+        <w:t xml:space="preserve">: for not turning in any work</w:t>
+      </w:r>
     </w:p>
     <w:p>
       <w:pPr>
@@ -1862,6 +1597,193 @@
           <w:ilvl w:val="0"/>
         </w:numPr>
       </w:pPr>
+      <w:r>
+        <w:rPr>
+          <w:i/>
+        </w:rPr>
+        <w:t xml:space="preserve">1-2 points</w:t>
+      </w:r>
+      <w:r>
+        <w:t xml:space="preserve">: for a basic attempt, but code isn’t working or has fundamental flaws</w:t>
+      </w:r>
+    </w:p>
+    <w:p>
+      <w:pPr>
+        <w:pStyle w:val="Compact"/>
+        <w:numPr>
+          <w:numId w:val="1007"/>
+          <w:ilvl w:val="0"/>
+        </w:numPr>
+      </w:pPr>
+      <w:r>
+        <w:rPr>
+          <w:i/>
+        </w:rPr>
+        <w:t xml:space="preserve">4-5 points</w:t>
+      </w:r>
+      <w:r>
+        <w:t xml:space="preserve"> </w:t>
+      </w:r>
+      <w:r>
+        <w:t xml:space="preserve">(mostly) solution demonstrates mastery of relevant concepts</w:t>
+      </w:r>
+    </w:p>
+    <w:p>
+      <w:pPr>
+        <w:pStyle w:val="Compact"/>
+        <w:numPr>
+          <w:numId w:val="1007"/>
+          <w:ilvl w:val="0"/>
+        </w:numPr>
+      </w:pPr>
+      <w:r>
+        <w:rPr>
+          <w:i/>
+        </w:rPr>
+        <w:t xml:space="preserve">5 points</w:t>
+      </w:r>
+      <w:r>
+        <w:t xml:space="preserve">: solution works, demonstrates mastery of concepts, and is well formatted and clearly written</w:t>
+      </w:r>
+    </w:p>
+    <w:p>
+      <w:pPr>
+        <w:pStyle w:val="FirstParagraph"/>
+      </w:pPr>
+      <w:r>
+        <w:t xml:space="preserve">Everyone’s lowest grade will be thrown out (so your lab score will be the</w:t>
+      </w:r>
+      <w:r>
+        <w:t xml:space="preserve"> </w:t>
+      </w:r>
+      <w:r>
+        <w:t xml:space="preserve">average of your 9 highest lab grades).</w:t>
+      </w:r>
+    </w:p>
+    <w:p>
+      <w:pPr>
+        <w:pStyle w:val="Heading2"/>
+      </w:pPr>
+      <w:bookmarkStart w:id="32" w:name="midterm-25"/>
+      <w:r>
+        <w:t xml:space="preserve">Midterm (25%)</w:t>
+      </w:r>
+      <w:bookmarkEnd w:id="32"/>
+    </w:p>
+    <w:p>
+      <w:pPr>
+        <w:pStyle w:val="FirstParagraph"/>
+      </w:pPr>
+      <w:r>
+        <w:t xml:space="preserve">The midterm will consist of 5</w:t>
+      </w:r>
+      <w:r>
+        <w:t xml:space="preserve"> </w:t>
+      </w:r>
+      <w:r>
+        <w:t xml:space="preserve">“</w:t>
+      </w:r>
+      <w:r>
+        <w:t xml:space="preserve">short answer</w:t>
+      </w:r>
+      <w:r>
+        <w:t xml:space="preserve">”</w:t>
+      </w:r>
+      <w:r>
+        <w:t xml:space="preserve"> </w:t>
+      </w:r>
+      <w:r>
+        <w:t xml:space="preserve">styled problems where you write</w:t>
+      </w:r>
+      <w:r>
+        <w:t xml:space="preserve"> </w:t>
+      </w:r>
+      <w:r>
+        <w:t xml:space="preserve">a function for each prompt to solve a specific problem. The short answer prompts</w:t>
+      </w:r>
+      <w:r>
+        <w:t xml:space="preserve"> </w:t>
+      </w:r>
+      <w:r>
+        <w:t xml:space="preserve">will be very similar to the textbook exercises from</w:t>
+      </w:r>
+      <w:r>
+        <w:t xml:space="preserve"> </w:t>
+      </w:r>
+      <w:r>
+        <w:rPr>
+          <w:i/>
+        </w:rPr>
+        <w:t xml:space="preserve">Think JS</w:t>
+      </w:r>
+      <w:r>
+        <w:t xml:space="preserve">. This section</w:t>
+      </w:r>
+      <w:r>
+        <w:t xml:space="preserve"> </w:t>
+      </w:r>
+      <w:r>
+        <w:t xml:space="preserve">is worth 10 points.</w:t>
+      </w:r>
+    </w:p>
+    <w:p>
+      <w:pPr>
+        <w:pStyle w:val="BodyText"/>
+      </w:pPr>
+      <w:r>
+        <w:t xml:space="preserve">Part 2 of the exam will require writing a longer program that consists of several</w:t>
+      </w:r>
+      <w:r>
+        <w:t xml:space="preserve"> </w:t>
+      </w:r>
+      <w:r>
+        <w:t xml:space="preserve">functions. Students will choose to answer 1 of 3 possible problems. The</w:t>
+      </w:r>
+      <w:r>
+        <w:t xml:space="preserve"> </w:t>
+      </w:r>
+      <w:r>
+        <w:t xml:space="preserve">program should demonstrate the student’s ability to break down a problem and</w:t>
+      </w:r>
+      <w:r>
+        <w:t xml:space="preserve"> </w:t>
+      </w:r>
+      <w:r>
+        <w:t xml:space="preserve">write a working computer program that provides a solution.</w:t>
+      </w:r>
+    </w:p>
+    <w:p>
+      <w:pPr>
+        <w:pStyle w:val="Heading2"/>
+      </w:pPr>
+      <w:bookmarkStart w:id="33" w:name="final-project-25"/>
+      <w:r>
+        <w:t xml:space="preserve">Final project (25%)</w:t>
+      </w:r>
+      <w:bookmarkEnd w:id="33"/>
+    </w:p>
+    <w:p>
+      <w:pPr>
+        <w:pStyle w:val="FirstParagraph"/>
+      </w:pPr>
+      <w:r>
+        <w:t xml:space="preserve">For the final project you will work in a team of 2-3 people to create your own</w:t>
+      </w:r>
+      <w:r>
+        <w:t xml:space="preserve"> </w:t>
+      </w:r>
+      <w:r>
+        <w:t xml:space="preserve">data analysis and visualization using a data set that is available for</w:t>
+      </w:r>
+      <w:r>
+        <w:t xml:space="preserve"> </w:t>
+      </w:r>
+      <w:r>
+        <w:t xml:space="preserve">download or as a live open data set such as the</w:t>
+      </w:r>
+      <w:r>
+        <w:t xml:space="preserve"> </w:t>
+      </w:r>
       <w:hyperlink r:id="rId34">
         <w:r>
           <w:rPr>
@@ -1870,27 +1792,13 @@
           <w:t xml:space="preserve">NYC Open Data</w:t>
         </w:r>
       </w:hyperlink>
-    </w:p>
-    <w:p>
-      <w:pPr>
-        <w:pStyle w:val="Compact"/>
-        <w:numPr>
-          <w:numId w:val="1007"/>
-          <w:ilvl w:val="0"/>
-        </w:numPr>
-      </w:pPr>
-      <w:hyperlink r:id="rId35">
-        <w:r>
-          <w:rPr>
-            <w:rStyle w:val="Hyperlink"/>
-          </w:rPr>
-          <w:t xml:space="preserve">New York State Education Data Portal</w:t>
-        </w:r>
-      </w:hyperlink>
-    </w:p>
-    <w:p>
-      <w:pPr>
-        <w:pStyle w:val="FirstParagraph"/>
+      <w:r>
+        <w:t xml:space="preserve">.</w:t>
+      </w:r>
+    </w:p>
+    <w:p>
+      <w:pPr>
+        <w:pStyle w:val="BodyText"/>
       </w:pPr>
       <w:r>
         <w:t xml:space="preserve">Of course, you may incorporate other data sets as you see fit.</w:t>
@@ -1901,7 +1809,7 @@
         <w:pStyle w:val="BodyText"/>
       </w:pPr>
       <w:r>
-        <w:t xml:space="preserve">The final solution will be scored using the following guide:</w:t>
+        <w:t xml:space="preserve">**The final solution will be scored using the following guide:</w:t>
       </w:r>
     </w:p>
     <w:p>
@@ -1926,7 +1834,7 @@
         <w:t xml:space="preserve"> </w:t>
       </w:r>
       <w:r>
-        <w:t xml:space="preserve">engage with the data? Does it use computer analysis to provide interesting</w:t>
+        <w:t xml:space="preserve">engage with the data? Does it use compute analysis to provide interesting</w:t>
       </w:r>
       <w:r>
         <w:t xml:space="preserve"> </w:t>
@@ -1965,13 +1873,37 @@
         <w:t xml:space="preserve"> </w:t>
       </w:r>
       <w:r>
-        <w:t xml:space="preserve">elegant program provides a parsimonious solution that is both efficient and</w:t>
-      </w:r>
-      <w:r>
-        <w:t xml:space="preserve"> </w:t>
-      </w:r>
-      <w:r>
-        <w:t xml:space="preserve">clear. A robust program is flexible and able to change. In the case of data</w:t>
+        <w:rPr>
+          <w:i/>
+        </w:rPr>
+        <w:t xml:space="preserve">elegant</w:t>
+      </w:r>
+      <w:r>
+        <w:t xml:space="preserve"> </w:t>
+      </w:r>
+      <w:r>
+        <w:t xml:space="preserve">program provides a parsimonious solution that is both efficient and</w:t>
+      </w:r>
+      <w:r>
+        <w:t xml:space="preserve"> </w:t>
+      </w:r>
+      <w:r>
+        <w:t xml:space="preserve">clear. A</w:t>
+      </w:r>
+      <w:r>
+        <w:t xml:space="preserve"> </w:t>
+      </w:r>
+      <w:r>
+        <w:rPr>
+          <w:i/>
+        </w:rPr>
+        <w:t xml:space="preserve">robust</w:t>
+      </w:r>
+      <w:r>
+        <w:t xml:space="preserve"> </w:t>
+      </w:r>
+      <w:r>
+        <w:t xml:space="preserve">program is flexible and able to change. In the case of data</w:t>
       </w:r>
       <w:r>
         <w:t xml:space="preserve"> </w:t>
@@ -2019,7 +1951,13 @@
         <w:t xml:space="preserve"> </w:t>
       </w:r>
       <w:r>
-        <w:t xml:space="preserve">refactoring: the process of reflecting on code and revising it after an initial</w:t>
+        <w:rPr>
+          <w:i/>
+        </w:rPr>
+        <w:t xml:space="preserve">refactoring</w:t>
+      </w:r>
+      <w:r>
+        <w:t xml:space="preserve">: the process of reflecting on code and revising it after an initial</w:t>
       </w:r>
       <w:r>
         <w:t xml:space="preserve"> </w:t>
@@ -2092,7 +2030,7 @@
         <w:t xml:space="preserve"> </w:t>
       </w:r>
       <w:r>
-        <w:t xml:space="preserve">complex analysis; or integrate some Javascript analysis that hasn’t been</w:t>
+        <w:t xml:space="preserve">complex analysis; or integrate some Javascript libraries or techniques that haven’t been</w:t>
       </w:r>
       <w:r>
         <w:t xml:space="preserve"> </w:t>
@@ -2158,6 +2096,9 @@
         <w:pStyle w:val="BodyText"/>
       </w:pPr>
       <w:r>
+        <w:rPr>
+          <w:i/>
+        </w:rPr>
         <w:t xml:space="preserve">All project members will receive the same grade.</w:t>
       </w:r>
     </w:p>
@@ -2165,11 +2106,11 @@
       <w:pPr>
         <w:pStyle w:val="Heading2"/>
       </w:pPr>
-      <w:bookmarkStart w:id="36" w:name="javascript-documentation-and-references"/>
+      <w:bookmarkStart w:id="35" w:name="javascript-documentation-and-references"/>
       <w:r>
         <w:t xml:space="preserve">Javascript Documentation and References</w:t>
       </w:r>
-      <w:bookmarkEnd w:id="36"/>
+      <w:bookmarkEnd w:id="35"/>
     </w:p>
     <w:p>
       <w:pPr>
@@ -2179,7 +2120,7 @@
           <w:ilvl w:val="0"/>
         </w:numPr>
       </w:pPr>
-      <w:hyperlink r:id="rId37">
+      <w:hyperlink r:id="rId36">
         <w:r>
           <w:rPr>
             <w:rStyle w:val="Hyperlink"/>
@@ -2196,7 +2137,7 @@
           <w:ilvl w:val="0"/>
         </w:numPr>
       </w:pPr>
-      <w:hyperlink r:id="rId38">
+      <w:hyperlink r:id="rId37">
         <w:r>
           <w:rPr>
             <w:rStyle w:val="Hyperlink"/>
@@ -2213,7 +2154,7 @@
           <w:ilvl w:val="0"/>
         </w:numPr>
       </w:pPr>
-      <w:hyperlink r:id="rId39">
+      <w:hyperlink r:id="rId38">
         <w:r>
           <w:rPr>
             <w:rStyle w:val="Hyperlink"/>
@@ -2230,7 +2171,7 @@
           <w:ilvl w:val="0"/>
         </w:numPr>
       </w:pPr>
-      <w:hyperlink r:id="rId40">
+      <w:hyperlink r:id="rId39">
         <w:r>
           <w:rPr>
             <w:rStyle w:val="Hyperlink"/>
@@ -2243,11 +2184,11 @@
       <w:pPr>
         <w:pStyle w:val="Heading2"/>
       </w:pPr>
-      <w:bookmarkStart w:id="41" w:name="books-tutorials"/>
+      <w:bookmarkStart w:id="40" w:name="books-tutorials"/>
       <w:r>
         <w:t xml:space="preserve">Books &amp; Tutorials</w:t>
       </w:r>
-      <w:bookmarkEnd w:id="41"/>
+      <w:bookmarkEnd w:id="40"/>
     </w:p>
     <w:p>
       <w:pPr>
@@ -2257,7 +2198,7 @@
           <w:ilvl w:val="0"/>
         </w:numPr>
       </w:pPr>
-      <w:hyperlink r:id="rId42">
+      <w:hyperlink r:id="rId41">
         <w:r>
           <w:rPr>
             <w:rStyle w:val="Hyperlink"/>
@@ -2274,7 +2215,7 @@
           <w:ilvl w:val="0"/>
         </w:numPr>
       </w:pPr>
-      <w:hyperlink r:id="rId43">
+      <w:hyperlink r:id="rId42">
         <w:r>
           <w:rPr>
             <w:rStyle w:val="Hyperlink"/>
@@ -2291,7 +2232,7 @@
           <w:ilvl w:val="0"/>
         </w:numPr>
       </w:pPr>
-      <w:hyperlink r:id="rId44">
+      <w:hyperlink r:id="rId43">
         <w:r>
           <w:rPr>
             <w:rStyle w:val="Hyperlink"/>
@@ -2308,7 +2249,7 @@
           <w:ilvl w:val="0"/>
         </w:numPr>
       </w:pPr>
-      <w:hyperlink r:id="rId45">
+      <w:hyperlink r:id="rId44">
         <w:r>
           <w:rPr>
             <w:rStyle w:val="Hyperlink"/>
@@ -2325,7 +2266,7 @@
           <w:ilvl w:val="0"/>
         </w:numPr>
       </w:pPr>
-      <w:hyperlink r:id="rId46">
+      <w:hyperlink r:id="rId45">
         <w:r>
           <w:rPr>
             <w:rStyle w:val="Hyperlink"/>
@@ -2342,7 +2283,7 @@
           <w:ilvl w:val="0"/>
         </w:numPr>
       </w:pPr>
-      <w:hyperlink r:id="rId47">
+      <w:hyperlink r:id="rId46">
         <w:r>
           <w:rPr>
             <w:rStyle w:val="Hyperlink"/>

</xml_diff>

<commit_message>
fixed syntax in programming
</commit_message>
<xml_diff>
--- a/word/intro-to-programming.docx
+++ b/word/intro-to-programming.docx
@@ -1809,7 +1809,10 @@
         <w:pStyle w:val="BodyText"/>
       </w:pPr>
       <w:r>
-        <w:t xml:space="preserve">**The final solution will be scored using the following guide:</w:t>
+        <w:rPr>
+          <w:b/>
+        </w:rPr>
+        <w:t xml:space="preserve">The final solution will be scored using the following guide:</w:t>
       </w:r>
     </w:p>
     <w:p>

</xml_diff>

<commit_message>
added days/times to programming
</commit_message>
<xml_diff>
--- a/word/intro-to-programming.docx
+++ b/word/intro-to-programming.docx
@@ -176,6 +176,30 @@
         </w:rPr>
         <w:t xml:space="preserve">Class meetings:</w:t>
       </w:r>
+    </w:p>
+    <w:p>
+      <w:pPr>
+        <w:pStyle w:val="Compact"/>
+        <w:numPr>
+          <w:numId w:val="1001"/>
+          <w:ilvl w:val="0"/>
+        </w:numPr>
+      </w:pPr>
+      <w:r>
+        <w:t xml:space="preserve">Section 001: Science 227, Thursday 4:30-6:20</w:t>
+      </w:r>
+    </w:p>
+    <w:p>
+      <w:pPr>
+        <w:pStyle w:val="Compact"/>
+        <w:numPr>
+          <w:numId w:val="1001"/>
+          <w:ilvl w:val="0"/>
+        </w:numPr>
+      </w:pPr>
+      <w:r>
+        <w:t xml:space="preserve">Section 002:</w:t>
+      </w:r>
       <w:r>
         <w:t xml:space="preserve"> </w:t>
       </w:r>
@@ -188,7 +212,7 @@
     </w:p>
     <w:p>
       <w:pPr>
-        <w:pStyle w:val="BodyText"/>
+        <w:pStyle w:val="FirstParagraph"/>
       </w:pPr>
       <w:r>
         <w:rPr>
@@ -237,62 +261,13 @@
       <w:pPr>
         <w:pStyle w:val="Compact"/>
         <w:numPr>
-          <w:numId w:val="1001"/>
+          <w:numId w:val="1002"/>
           <w:ilvl w:val="0"/>
         </w:numPr>
       </w:pPr>
       <w:r>
         <w:t xml:space="preserve">Monday 1-2pm, Alumnae Hall Room 226A (Garden City campus)</w:t>
       </w:r>
-    </w:p>
-    <w:p>
-      <w:pPr>
-        <w:pStyle w:val="Compact"/>
-        <w:numPr>
-          <w:numId w:val="1001"/>
-          <w:ilvl w:val="0"/>
-        </w:numPr>
-      </w:pPr>
-      <w:r>
-        <w:t xml:space="preserve">Wednesday 4:30-5:30pm, online</w:t>
-      </w:r>
-    </w:p>
-    <w:p>
-      <w:pPr>
-        <w:pStyle w:val="Compact"/>
-        <w:numPr>
-          <w:numId w:val="1001"/>
-          <w:ilvl w:val="0"/>
-        </w:numPr>
-      </w:pPr>
-      <w:r>
-        <w:t xml:space="preserve">Thursday 2:30-4:30pm, Alumnae Hall Room 226A (Garden City campus)</w:t>
-      </w:r>
-    </w:p>
-    <w:p>
-      <w:pPr>
-        <w:pStyle w:val="Compact"/>
-        <w:numPr>
-          <w:numId w:val="1001"/>
-          <w:ilvl w:val="0"/>
-        </w:numPr>
-      </w:pPr>
-      <w:r>
-        <w:rPr>
-          <w:i/>
-        </w:rPr>
-        <w:t xml:space="preserve">office hours by appointment</w:t>
-      </w:r>
-    </w:p>
-    <w:p>
-      <w:pPr>
-        <w:pStyle w:val="Heading1"/>
-      </w:pPr>
-      <w:bookmarkStart w:id="22" w:name="learning-goals"/>
-      <w:r>
-        <w:t xml:space="preserve">Learning Goals</w:t>
-      </w:r>
-      <w:bookmarkEnd w:id="22"/>
     </w:p>
     <w:p>
       <w:pPr>
@@ -303,7 +278,7 @@
         </w:numPr>
       </w:pPr>
       <w:r>
-        <w:t xml:space="preserve">understand the types of problems that can be solved using computational techniques</w:t>
+        <w:t xml:space="preserve">Wednesday 4:30-5:30pm, online</w:t>
       </w:r>
     </w:p>
     <w:p>
@@ -315,7 +290,7 @@
         </w:numPr>
       </w:pPr>
       <w:r>
-        <w:t xml:space="preserve">understand the basic concepts of computation (CPU, RAM, permanent storage, GUIs, file systems, network connections)</w:t>
+        <w:t xml:space="preserve">Thursday 2:30-4:30pm, Alumnae Hall Room 226A (Garden City campus)</w:t>
       </w:r>
     </w:p>
     <w:p>
@@ -327,72 +302,121 @@
         </w:numPr>
       </w:pPr>
       <w:r>
-        <w:t xml:space="preserve">learn core computer programming concepts (abstraction, variables, conditions, functions, repetition, recursion)</w:t>
-      </w:r>
-    </w:p>
-    <w:p>
-      <w:pPr>
-        <w:pStyle w:val="Compact"/>
-        <w:numPr>
-          <w:numId w:val="1002"/>
-          <w:ilvl w:val="0"/>
-        </w:numPr>
-      </w:pPr>
-      <w:r>
-        <w:t xml:space="preserve">think algorithmically to design and test computer programs</w:t>
-      </w:r>
-    </w:p>
-    <w:p>
-      <w:pPr>
-        <w:pStyle w:val="Compact"/>
-        <w:numPr>
-          <w:numId w:val="1002"/>
-          <w:ilvl w:val="0"/>
-        </w:numPr>
-      </w:pPr>
-      <w:r>
-        <w:t xml:space="preserve">master the basic syntax and idioms of the Javascript programming language</w:t>
-      </w:r>
-    </w:p>
-    <w:p>
-      <w:pPr>
-        <w:pStyle w:val="Compact"/>
-        <w:numPr>
-          <w:numId w:val="1002"/>
-          <w:ilvl w:val="0"/>
-        </w:numPr>
-      </w:pPr>
-      <w:r>
-        <w:t xml:space="preserve">use technical documentation, APIs, and the internet to learn new technical concepts</w:t>
-      </w:r>
-    </w:p>
-    <w:p>
-      <w:pPr>
-        <w:pStyle w:val="Compact"/>
-        <w:numPr>
-          <w:numId w:val="1002"/>
-          <w:ilvl w:val="0"/>
-        </w:numPr>
-      </w:pPr>
-      <w:r>
-        <w:t xml:space="preserve">develop step-by-step problem solving and debugging practices</w:t>
+        <w:rPr>
+          <w:i/>
+        </w:rPr>
+        <w:t xml:space="preserve">office hours by appointment</w:t>
       </w:r>
     </w:p>
     <w:p>
       <w:pPr>
         <w:pStyle w:val="Heading1"/>
       </w:pPr>
-      <w:bookmarkStart w:id="23" w:name="required-books"/>
-      <w:r>
-        <w:t xml:space="preserve">Required Books</w:t>
-      </w:r>
-      <w:bookmarkEnd w:id="23"/>
+      <w:bookmarkStart w:id="22" w:name="learning-goals"/>
+      <w:r>
+        <w:t xml:space="preserve">Learning Goals</w:t>
+      </w:r>
+      <w:bookmarkEnd w:id="22"/>
     </w:p>
     <w:p>
       <w:pPr>
         <w:pStyle w:val="Compact"/>
         <w:numPr>
           <w:numId w:val="1003"/>
+          <w:ilvl w:val="0"/>
+        </w:numPr>
+      </w:pPr>
+      <w:r>
+        <w:t xml:space="preserve">understand the types of problems that can be solved using computational techniques</w:t>
+      </w:r>
+    </w:p>
+    <w:p>
+      <w:pPr>
+        <w:pStyle w:val="Compact"/>
+        <w:numPr>
+          <w:numId w:val="1003"/>
+          <w:ilvl w:val="0"/>
+        </w:numPr>
+      </w:pPr>
+      <w:r>
+        <w:t xml:space="preserve">understand the basic concepts of computation (CPU, RAM, permanent storage, GUIs, file systems, network connections)</w:t>
+      </w:r>
+    </w:p>
+    <w:p>
+      <w:pPr>
+        <w:pStyle w:val="Compact"/>
+        <w:numPr>
+          <w:numId w:val="1003"/>
+          <w:ilvl w:val="0"/>
+        </w:numPr>
+      </w:pPr>
+      <w:r>
+        <w:t xml:space="preserve">learn core computer programming concepts (abstraction, variables, conditions, functions, repetition, recursion)</w:t>
+      </w:r>
+    </w:p>
+    <w:p>
+      <w:pPr>
+        <w:pStyle w:val="Compact"/>
+        <w:numPr>
+          <w:numId w:val="1003"/>
+          <w:ilvl w:val="0"/>
+        </w:numPr>
+      </w:pPr>
+      <w:r>
+        <w:t xml:space="preserve">think algorithmically to design and test computer programs</w:t>
+      </w:r>
+    </w:p>
+    <w:p>
+      <w:pPr>
+        <w:pStyle w:val="Compact"/>
+        <w:numPr>
+          <w:numId w:val="1003"/>
+          <w:ilvl w:val="0"/>
+        </w:numPr>
+      </w:pPr>
+      <w:r>
+        <w:t xml:space="preserve">master the basic syntax and idioms of the Javascript programming language</w:t>
+      </w:r>
+    </w:p>
+    <w:p>
+      <w:pPr>
+        <w:pStyle w:val="Compact"/>
+        <w:numPr>
+          <w:numId w:val="1003"/>
+          <w:ilvl w:val="0"/>
+        </w:numPr>
+      </w:pPr>
+      <w:r>
+        <w:t xml:space="preserve">use technical documentation, APIs, and the internet to learn new technical concepts</w:t>
+      </w:r>
+    </w:p>
+    <w:p>
+      <w:pPr>
+        <w:pStyle w:val="Compact"/>
+        <w:numPr>
+          <w:numId w:val="1003"/>
+          <w:ilvl w:val="0"/>
+        </w:numPr>
+      </w:pPr>
+      <w:r>
+        <w:t xml:space="preserve">develop step-by-step problem solving and debugging practices</w:t>
+      </w:r>
+    </w:p>
+    <w:p>
+      <w:pPr>
+        <w:pStyle w:val="Heading1"/>
+      </w:pPr>
+      <w:bookmarkStart w:id="23" w:name="required-books"/>
+      <w:r>
+        <w:t xml:space="preserve">Required Books</w:t>
+      </w:r>
+      <w:bookmarkEnd w:id="23"/>
+    </w:p>
+    <w:p>
+      <w:pPr>
+        <w:pStyle w:val="Compact"/>
+        <w:numPr>
+          <w:numId w:val="1004"/>
           <w:ilvl w:val="0"/>
         </w:numPr>
       </w:pPr>
@@ -425,7 +449,7 @@
       <w:pPr>
         <w:pStyle w:val="Compact"/>
         <w:numPr>
-          <w:numId w:val="1004"/>
+          <w:numId w:val="1005"/>
           <w:ilvl w:val="0"/>
         </w:numPr>
       </w:pPr>
@@ -437,7 +461,7 @@
       <w:pPr>
         <w:pStyle w:val="Compact"/>
         <w:numPr>
-          <w:numId w:val="1005"/>
+          <w:numId w:val="1006"/>
           <w:ilvl w:val="1"/>
         </w:numPr>
       </w:pPr>
@@ -460,7 +484,7 @@
       <w:pPr>
         <w:pStyle w:val="Compact"/>
         <w:numPr>
-          <w:numId w:val="1005"/>
+          <w:numId w:val="1006"/>
           <w:ilvl w:val="1"/>
         </w:numPr>
       </w:pPr>
@@ -472,7 +496,7 @@
       <w:pPr>
         <w:pStyle w:val="Compact"/>
         <w:numPr>
-          <w:numId w:val="1004"/>
+          <w:numId w:val="1005"/>
           <w:ilvl w:val="0"/>
         </w:numPr>
       </w:pPr>
@@ -484,7 +508,7 @@
       <w:pPr>
         <w:pStyle w:val="Compact"/>
         <w:numPr>
-          <w:numId w:val="1006"/>
+          <w:numId w:val="1007"/>
           <w:ilvl w:val="1"/>
         </w:numPr>
       </w:pPr>
@@ -501,7 +525,7 @@
       <w:pPr>
         <w:pStyle w:val="Compact"/>
         <w:numPr>
-          <w:numId w:val="1006"/>
+          <w:numId w:val="1007"/>
           <w:ilvl w:val="1"/>
         </w:numPr>
       </w:pPr>
@@ -1575,7 +1599,7 @@
       <w:pPr>
         <w:pStyle w:val="Compact"/>
         <w:numPr>
-          <w:numId w:val="1007"/>
+          <w:numId w:val="1008"/>
           <w:ilvl w:val="0"/>
         </w:numPr>
       </w:pPr>
@@ -1593,7 +1617,7 @@
       <w:pPr>
         <w:pStyle w:val="Compact"/>
         <w:numPr>
-          <w:numId w:val="1007"/>
+          <w:numId w:val="1008"/>
           <w:ilvl w:val="0"/>
         </w:numPr>
       </w:pPr>
@@ -1611,7 +1635,7 @@
       <w:pPr>
         <w:pStyle w:val="Compact"/>
         <w:numPr>
-          <w:numId w:val="1007"/>
+          <w:numId w:val="1008"/>
           <w:ilvl w:val="0"/>
         </w:numPr>
       </w:pPr>
@@ -1632,7 +1656,7 @@
       <w:pPr>
         <w:pStyle w:val="Compact"/>
         <w:numPr>
-          <w:numId w:val="1007"/>
+          <w:numId w:val="1008"/>
           <w:ilvl w:val="0"/>
         </w:numPr>
       </w:pPr>
@@ -2119,7 +2143,7 @@
       <w:pPr>
         <w:pStyle w:val="Compact"/>
         <w:numPr>
-          <w:numId w:val="1008"/>
+          <w:numId w:val="1009"/>
           <w:ilvl w:val="0"/>
         </w:numPr>
       </w:pPr>
@@ -2136,7 +2160,7 @@
       <w:pPr>
         <w:pStyle w:val="Compact"/>
         <w:numPr>
-          <w:numId w:val="1008"/>
+          <w:numId w:val="1009"/>
           <w:ilvl w:val="0"/>
         </w:numPr>
       </w:pPr>
@@ -2153,7 +2177,7 @@
       <w:pPr>
         <w:pStyle w:val="Compact"/>
         <w:numPr>
-          <w:numId w:val="1008"/>
+          <w:numId w:val="1009"/>
           <w:ilvl w:val="0"/>
         </w:numPr>
       </w:pPr>
@@ -2170,7 +2194,7 @@
       <w:pPr>
         <w:pStyle w:val="Compact"/>
         <w:numPr>
-          <w:numId w:val="1008"/>
+          <w:numId w:val="1009"/>
           <w:ilvl w:val="0"/>
         </w:numPr>
       </w:pPr>
@@ -2197,7 +2221,7 @@
       <w:pPr>
         <w:pStyle w:val="Compact"/>
         <w:numPr>
-          <w:numId w:val="1009"/>
+          <w:numId w:val="1010"/>
           <w:ilvl w:val="0"/>
         </w:numPr>
       </w:pPr>
@@ -2214,7 +2238,7 @@
       <w:pPr>
         <w:pStyle w:val="Compact"/>
         <w:numPr>
-          <w:numId w:val="1009"/>
+          <w:numId w:val="1010"/>
           <w:ilvl w:val="0"/>
         </w:numPr>
       </w:pPr>
@@ -2231,7 +2255,7 @@
       <w:pPr>
         <w:pStyle w:val="Compact"/>
         <w:numPr>
-          <w:numId w:val="1009"/>
+          <w:numId w:val="1010"/>
           <w:ilvl w:val="0"/>
         </w:numPr>
       </w:pPr>
@@ -2248,7 +2272,7 @@
       <w:pPr>
         <w:pStyle w:val="Compact"/>
         <w:numPr>
-          <w:numId w:val="1009"/>
+          <w:numId w:val="1010"/>
           <w:ilvl w:val="0"/>
         </w:numPr>
       </w:pPr>
@@ -2265,7 +2289,7 @@
       <w:pPr>
         <w:pStyle w:val="Compact"/>
         <w:numPr>
-          <w:numId w:val="1009"/>
+          <w:numId w:val="1010"/>
           <w:ilvl w:val="0"/>
         </w:numPr>
       </w:pPr>
@@ -2282,7 +2306,7 @@
       <w:pPr>
         <w:pStyle w:val="Compact"/>
         <w:numPr>
-          <w:numId w:val="1009"/>
+          <w:numId w:val="1010"/>
           <w:ilvl w:val="0"/>
         </w:numPr>
       </w:pPr>
@@ -2668,6 +2692,9 @@
     <w:abstractNumId w:val="991"/>
   </w:num>
   <w:num w:numId="1009">
+    <w:abstractNumId w:val="991"/>
+  </w:num>
+  <w:num w:numId="1010">
     <w:abstractNumId w:val="991"/>
   </w:num>
 </w:numbering>

</xml_diff>